<commit_message>
Updated links in the ReadMe.docx file
</commit_message>
<xml_diff>
--- a/HR Bot/Request Time Off/Enterprise AtBot Demo/1 - Read Me.docx
+++ b/HR Bot/Request Time Off/Enterprise AtBot Demo/1 - Read Me.docx
@@ -48,7 +48,7 @@
       <w:r>
         <w:t xml:space="preserve">1 through 3 in the </w:t>
       </w:r>
-      <w:hyperlink w:history="1" r:id="rId8">
+      <w:hyperlink r:id="rId8" w:history="1">
         <w:r>
           <w:rPr>
             <w:rStyle w:val="Hyperlink"/>
@@ -140,405 +140,183 @@
           <w:ilvl w:val="0"/>
           <w:numId w:val="2"/>
         </w:numPr>
-        <w:rPr/>
-      </w:pPr>
-      <w:r>
-        <w:rPr/>
-        <w:t xml:space="preserve">Download the LUIS App </w:t>
-      </w:r>
-      <w:r>
-        <w:rPr/>
-        <w:t xml:space="preserve">(JSON file) </w:t>
-      </w:r>
-      <w:r>
-        <w:rPr/>
-        <w:t>stored in th</w:t>
-      </w:r>
-      <w:r>
-        <w:rPr/>
-        <w:t>e</w:t>
-      </w:r>
-      <w:r>
-        <w:rPr/>
-        <w:t xml:space="preserve"> </w:t>
-      </w:r>
-      <w:hyperlink r:id="Re1ad2cd2fbdf43de">
+      </w:pPr>
+      <w:r>
+        <w:t xml:space="preserve">Download the LUIS App (JSON file) stored in the </w:t>
+      </w:r>
+      <w:hyperlink r:id="rId9">
         <w:r>
           <w:rPr>
             <w:rStyle w:val="Hyperlink"/>
           </w:rPr>
-          <w:t>demo resources folder</w:t>
+          <w:t xml:space="preserve">demo resources </w:t>
         </w:r>
-      </w:hyperlink>
-      <w:r>
-        <w:rPr/>
-        <w:t>.</w:t>
-      </w:r>
-    </w:p>
-    <w:p>
-      <w:pPr>
-        <w:pStyle w:val="ListParagraph"/>
-        <w:numPr>
-          <w:ilvl w:val="0"/>
-          <w:numId w:val="2"/>
-        </w:numPr>
-      </w:pPr>
-      <w:r>
-        <w:t>Open luis.ai and sign in.</w:t>
-      </w:r>
-    </w:p>
-    <w:p>
-      <w:pPr>
-        <w:pStyle w:val="ListParagraph"/>
-        <w:numPr>
-          <w:ilvl w:val="0"/>
-          <w:numId w:val="2"/>
-        </w:numPr>
-      </w:pPr>
-      <w:r>
-        <w:t>I</w:t>
-      </w:r>
-      <w:r>
-        <w:t xml:space="preserve">n the My Apps listing, click </w:t>
-      </w:r>
-      <w:r>
-        <w:rPr>
-          <w:b/>
-        </w:rPr>
-        <w:t>Import new app</w:t>
-      </w:r>
-      <w:r>
-        <w:t xml:space="preserve"> &gt; </w:t>
-      </w:r>
-      <w:r>
-        <w:rPr>
-          <w:b/>
-        </w:rPr>
-        <w:t>Choose app file (JSON format)…</w:t>
-      </w:r>
-      <w:r>
-        <w:t xml:space="preserve"> &gt; </w:t>
-      </w:r>
-      <w:r>
-        <w:rPr>
-          <w:b/>
-        </w:rPr>
-        <w:t>upload</w:t>
-      </w:r>
-      <w:r>
-        <w:t xml:space="preserve"> the file downloaded in Step 1 of this section</w:t>
-      </w:r>
-      <w:r>
-        <w:t xml:space="preserve"> &gt; </w:t>
-      </w:r>
-      <w:r>
-        <w:rPr>
-          <w:b/>
-        </w:rPr>
-        <w:t>Train</w:t>
-      </w:r>
-      <w:r>
-        <w:t xml:space="preserve"> &gt; </w:t>
-      </w:r>
-      <w:r>
-        <w:rPr>
-          <w:b/>
-        </w:rPr>
-        <w:t>Publish</w:t>
-      </w:r>
-      <w:r>
-        <w:rPr>
-          <w:b/>
-        </w:rPr>
-        <w:t xml:space="preserve"> </w:t>
-      </w:r>
-      <w:r>
-        <w:t>(to production)</w:t>
-      </w:r>
-      <w:r>
-        <w:t>.</w:t>
-      </w:r>
-    </w:p>
-    <w:p>
-      <w:pPr>
-        <w:pStyle w:val="ListParagraph"/>
-        <w:numPr>
-          <w:ilvl w:val="0"/>
-          <w:numId w:val="2"/>
-        </w:numPr>
-      </w:pPr>
-      <w:r>
-        <w:t xml:space="preserve">Click your name in the top-right corner &gt; </w:t>
-      </w:r>
-      <w:r>
-        <w:rPr>
-          <w:b/>
-        </w:rPr>
-        <w:t>Settings</w:t>
-      </w:r>
-      <w:r>
-        <w:t xml:space="preserve">. </w:t>
-      </w:r>
-    </w:p>
-    <w:p>
-      <w:pPr>
-        <w:pStyle w:val="ListParagraph"/>
-        <w:numPr>
-          <w:ilvl w:val="0"/>
-          <w:numId w:val="2"/>
-        </w:numPr>
-      </w:pPr>
-      <w:r>
-        <w:t xml:space="preserve">Copy your </w:t>
-      </w:r>
-      <w:r>
-        <w:rPr>
-          <w:b/>
-        </w:rPr>
-        <w:t>Authoring Key</w:t>
-      </w:r>
-      <w:r>
-        <w:t xml:space="preserve">. </w:t>
-      </w:r>
-      <w:r>
-        <w:t>Place it somewhere for later (a text file, a Word document, a task in Outlook, etc.).</w:t>
-      </w:r>
-    </w:p>
-    <w:p>
-      <w:pPr>
-        <w:pStyle w:val="Heading1"/>
-        <w:numPr>
-          <w:ilvl w:val="0"/>
-          <w:numId w:val="5"/>
-        </w:numPr>
-        <w:ind w:left="360"/>
-      </w:pPr>
-      <w:r>
-        <w:t>Create the LUIS Intent Vector</w:t>
-      </w:r>
-    </w:p>
-    <w:p>
-      <w:r>
-        <w:t>The LUIS Intent Vector adds on the LUIS intent by making certain input required. If some input wasn’t provided, the IV will then request the input from the user</w:t>
-      </w:r>
-      <w:r>
-        <w:t>.</w:t>
-      </w:r>
-    </w:p>
-    <w:p>
-      <w:pPr>
-        <w:pStyle w:val="ListParagraph"/>
-        <w:numPr>
-          <w:ilvl w:val="0"/>
-          <w:numId w:val="3"/>
-        </w:numPr>
-      </w:pPr>
-      <w:r>
-        <w:t>Open the AtBot Admin Portal at admin.atbot.io.</w:t>
-      </w:r>
-    </w:p>
-    <w:p>
-      <w:pPr>
-        <w:pStyle w:val="ListParagraph"/>
-        <w:numPr>
-          <w:ilvl w:val="0"/>
-          <w:numId w:val="3"/>
-        </w:numPr>
-      </w:pPr>
-      <w:r>
-        <w:t xml:space="preserve">Click </w:t>
-      </w:r>
-      <w:r>
-        <w:rPr>
-          <w:b/>
-        </w:rPr>
-        <w:t>AI Integrations</w:t>
-      </w:r>
-      <w:r>
-        <w:t xml:space="preserve"> &gt; </w:t>
-      </w:r>
-      <w:r>
-        <w:rPr>
-          <w:b/>
-        </w:rPr>
-        <w:t>LUIS Intent Vectors</w:t>
-      </w:r>
-      <w:r>
-        <w:t xml:space="preserve"> &gt; </w:t>
-      </w:r>
-      <w:r>
-        <w:rPr>
-          <w:b/>
-        </w:rPr>
-        <w:t>Create Intent Vector</w:t>
-      </w:r>
-      <w:r>
-        <w:t>.</w:t>
-      </w:r>
-    </w:p>
-    <w:p>
-      <w:pPr>
-        <w:pStyle w:val="ListParagraph"/>
-        <w:numPr>
-          <w:ilvl w:val="0"/>
-          <w:numId w:val="3"/>
-        </w:numPr>
-      </w:pPr>
-      <w:r>
-        <w:t>Enter the LUIS App Region.</w:t>
-      </w:r>
-    </w:p>
-    <w:p>
-      <w:pPr>
-        <w:pStyle w:val="ListParagraph"/>
-        <w:numPr>
-          <w:ilvl w:val="0"/>
-          <w:numId w:val="3"/>
-        </w:numPr>
-      </w:pPr>
-      <w:r>
-        <w:t xml:space="preserve">Enter the copied </w:t>
-      </w:r>
-      <w:r>
-        <w:rPr>
-          <w:b/>
-        </w:rPr>
-        <w:t>Authoring Key</w:t>
-      </w:r>
-      <w:r>
-        <w:t xml:space="preserve"> from step B.5.</w:t>
-      </w:r>
-    </w:p>
-    <w:p>
-      <w:pPr>
-        <w:pStyle w:val="ListParagraph"/>
-        <w:numPr>
-          <w:ilvl w:val="0"/>
-          <w:numId w:val="3"/>
-        </w:numPr>
-      </w:pPr>
-      <w:r>
-        <w:t>Select the LUIS App (</w:t>
-      </w:r>
-      <w:r>
-        <w:t xml:space="preserve">the default name of the provided App is </w:t>
-      </w:r>
-      <w:r>
-        <w:rPr>
-          <w:b/>
-          <w:bCs/>
-        </w:rPr>
-        <w:t>AskHR</w:t>
-      </w:r>
-      <w:r>
-        <w:t>).</w:t>
-      </w:r>
-    </w:p>
-    <w:p>
-      <w:pPr>
-        <w:pStyle w:val="ListParagraph"/>
-        <w:numPr>
-          <w:ilvl w:val="0"/>
-          <w:numId w:val="3"/>
-        </w:numPr>
-      </w:pPr>
-      <w:r>
-        <w:t xml:space="preserve">Select the LUIS Intent (the default name of the provided Intent is </w:t>
-      </w:r>
-      <w:r>
-        <w:rPr>
-          <w:b/>
-          <w:bCs/>
-        </w:rPr>
-        <w:t>Request Time Off</w:t>
-      </w:r>
-      <w:r>
-        <w:t>).</w:t>
-      </w:r>
-    </w:p>
-    <w:p>
-      <w:pPr>
-        <w:pStyle w:val="ListParagraph"/>
-        <w:numPr>
-          <w:ilvl w:val="0"/>
-          <w:numId w:val="3"/>
-        </w:numPr>
-      </w:pPr>
-      <w:r>
-        <w:t xml:space="preserve">Click </w:t>
-      </w:r>
-      <w:r>
-        <w:rPr>
-          <w:b/>
-        </w:rPr>
-        <w:t>Create Intent Vector</w:t>
-      </w:r>
-      <w:r>
-        <w:t>.</w:t>
-      </w:r>
-    </w:p>
-    <w:p>
-      <w:pPr>
-        <w:pStyle w:val="ListParagraph"/>
-        <w:numPr>
-          <w:ilvl w:val="0"/>
-          <w:numId w:val="3"/>
-        </w:numPr>
-      </w:pPr>
-      <w:r>
-        <w:t xml:space="preserve">Add each of the </w:t>
-      </w:r>
-      <w:r>
-        <w:rPr>
-          <w:b/>
-        </w:rPr>
-        <w:t>Available Entities</w:t>
-      </w:r>
-      <w:r>
-        <w:t xml:space="preserve"> as </w:t>
-      </w:r>
-      <w:r>
-        <w:rPr>
-          <w:b/>
-        </w:rPr>
-        <w:t>Configured Entities</w:t>
-      </w:r>
-      <w:r>
-        <w:t xml:space="preserve"> by pressing the plus sign next to the entity in the </w:t>
-      </w:r>
-      <w:r>
-        <w:rPr>
-          <w:b/>
-        </w:rPr>
-        <w:t>Available Entities</w:t>
-      </w:r>
-      <w:r>
-        <w:t xml:space="preserve"> column.</w:t>
-      </w:r>
-    </w:p>
-    <w:p>
-      <w:pPr>
-        <w:pStyle w:val="ListParagraph"/>
-        <w:numPr>
-          <w:ilvl w:val="0"/>
-          <w:numId w:val="3"/>
-        </w:numPr>
-        <w:rPr/>
-      </w:pPr>
-      <w:r>
-        <w:rPr/>
-        <w:t xml:space="preserve">Configure the entities to look like the LUIS Intent Vector file in the </w:t>
-      </w:r>
-      <w:hyperlink r:id="R0fa0b4491fb441ec">
         <w:r>
           <w:rPr>
             <w:rStyle w:val="Hyperlink"/>
           </w:rPr>
-          <w:t>demo resources folder</w:t>
+          <w:t>GitHub</w:t>
         </w:r>
       </w:hyperlink>
       <w:r>
-        <w:rPr/>
+        <w:t>.</w:t>
+      </w:r>
+    </w:p>
+    <w:p>
+      <w:pPr>
+        <w:pStyle w:val="ListParagraph"/>
+        <w:numPr>
+          <w:ilvl w:val="0"/>
+          <w:numId w:val="2"/>
+        </w:numPr>
+      </w:pPr>
+      <w:r>
+        <w:t>Open luis.ai and sign in.</w:t>
+      </w:r>
+    </w:p>
+    <w:p>
+      <w:pPr>
+        <w:pStyle w:val="ListParagraph"/>
+        <w:numPr>
+          <w:ilvl w:val="0"/>
+          <w:numId w:val="2"/>
+        </w:numPr>
+      </w:pPr>
+      <w:r>
+        <w:t>I</w:t>
+      </w:r>
+      <w:r>
+        <w:t xml:space="preserve">n the My Apps listing, click </w:t>
+      </w:r>
+      <w:r>
+        <w:rPr>
+          <w:b/>
+        </w:rPr>
+        <w:t>Import new app</w:t>
+      </w:r>
+      <w:r>
+        <w:t xml:space="preserve"> &gt; </w:t>
+      </w:r>
+      <w:r>
+        <w:rPr>
+          <w:b/>
+        </w:rPr>
+        <w:t xml:space="preserve">Choose app file (JSON </w:t>
+      </w:r>
+      <w:proofErr w:type="gramStart"/>
+      <w:r>
+        <w:rPr>
+          <w:b/>
+        </w:rPr>
+        <w:t>format)…</w:t>
+      </w:r>
+      <w:proofErr w:type="gramEnd"/>
+      <w:r>
+        <w:t xml:space="preserve"> &gt; </w:t>
+      </w:r>
+      <w:r>
+        <w:rPr>
+          <w:b/>
+        </w:rPr>
+        <w:t>upload</w:t>
+      </w:r>
+      <w:r>
+        <w:t xml:space="preserve"> the file downloaded in Step 1 of this section</w:t>
+      </w:r>
+      <w:r>
+        <w:t xml:space="preserve"> &gt; </w:t>
+      </w:r>
+      <w:r>
+        <w:rPr>
+          <w:b/>
+        </w:rPr>
+        <w:t>Train</w:t>
+      </w:r>
+      <w:r>
+        <w:t xml:space="preserve"> &gt; </w:t>
+      </w:r>
+      <w:r>
+        <w:rPr>
+          <w:b/>
+        </w:rPr>
+        <w:t>Publish</w:t>
+      </w:r>
+      <w:r>
+        <w:rPr>
+          <w:b/>
+        </w:rPr>
+        <w:t xml:space="preserve"> </w:t>
+      </w:r>
+      <w:r>
+        <w:t>(to production)</w:t>
+      </w:r>
+      <w:r>
+        <w:t>.</w:t>
+      </w:r>
+    </w:p>
+    <w:p>
+      <w:pPr>
+        <w:pStyle w:val="ListParagraph"/>
+        <w:numPr>
+          <w:ilvl w:val="0"/>
+          <w:numId w:val="2"/>
+        </w:numPr>
+      </w:pPr>
+      <w:r>
+        <w:t xml:space="preserve">Click your name in the top-right corner &gt; </w:t>
+      </w:r>
+      <w:r>
+        <w:rPr>
+          <w:b/>
+        </w:rPr>
+        <w:t>Settings</w:t>
+      </w:r>
+      <w:r>
+        <w:t xml:space="preserve">. </w:t>
+      </w:r>
+    </w:p>
+    <w:p>
+      <w:pPr>
+        <w:pStyle w:val="ListParagraph"/>
+        <w:numPr>
+          <w:ilvl w:val="0"/>
+          <w:numId w:val="2"/>
+        </w:numPr>
+      </w:pPr>
+      <w:r>
+        <w:t xml:space="preserve">Copy your </w:t>
+      </w:r>
+      <w:r>
+        <w:rPr>
+          <w:b/>
+        </w:rPr>
+        <w:t>Authoring Key</w:t>
+      </w:r>
+      <w:r>
+        <w:t xml:space="preserve">. </w:t>
+      </w:r>
+      <w:r>
+        <w:t>Place it somewhere for later (a text file, a Word document, a task in Outlook, etc.).</w:t>
+      </w:r>
+    </w:p>
+    <w:p>
+      <w:pPr>
+        <w:pStyle w:val="Heading1"/>
+        <w:numPr>
+          <w:ilvl w:val="0"/>
+          <w:numId w:val="5"/>
+        </w:numPr>
+        <w:ind w:left="360"/>
+      </w:pPr>
+      <w:r>
+        <w:t>Create the LUIS Intent Vector</w:t>
+      </w:r>
+    </w:p>
+    <w:p>
+      <w:r>
+        <w:t>The LUIS Intent Vector adds on the LUIS intent by making certain input required. If some input wasn’t provided, the IV will then request the input from the user</w:t>
+      </w:r>
+      <w:r>
         <w:t>.</w:t>
       </w:r>
     </w:p>
@@ -551,57 +329,58 @@
         </w:numPr>
       </w:pPr>
       <w:r>
+        <w:t>Open the AtBot Admin Portal at admin.atbot.io.</w:t>
+      </w:r>
+    </w:p>
+    <w:p>
+      <w:pPr>
+        <w:pStyle w:val="ListParagraph"/>
+        <w:numPr>
+          <w:ilvl w:val="0"/>
+          <w:numId w:val="3"/>
+        </w:numPr>
+      </w:pPr>
+      <w:r>
         <w:t xml:space="preserve">Click </w:t>
       </w:r>
       <w:r>
         <w:rPr>
           <w:b/>
         </w:rPr>
-        <w:t>Update Vector</w:t>
+        <w:t>AI Integrations</w:t>
+      </w:r>
+      <w:r>
+        <w:t xml:space="preserve"> &gt; </w:t>
+      </w:r>
+      <w:r>
+        <w:rPr>
+          <w:b/>
+        </w:rPr>
+        <w:t>LUIS Intent Vectors</w:t>
+      </w:r>
+      <w:r>
+        <w:t xml:space="preserve"> &gt; </w:t>
+      </w:r>
+      <w:r>
+        <w:rPr>
+          <w:b/>
+        </w:rPr>
+        <w:t>Create Intent Vector</w:t>
       </w:r>
       <w:r>
         <w:t>.</w:t>
       </w:r>
     </w:p>
     <w:p>
-      <w:r>
-        <w:t>Your Intent Vector will now be available to choose as an intent in the trigger in your Flow.</w:t>
-      </w:r>
-    </w:p>
-    <w:p>
-      <w:pPr>
-        <w:pStyle w:val="Heading1"/>
+      <w:pPr>
+        <w:pStyle w:val="ListParagraph"/>
         <w:numPr>
           <w:ilvl w:val="0"/>
-          <w:numId w:val="5"/>
-        </w:numPr>
-        <w:ind w:left="360"/>
-      </w:pPr>
-      <w:r>
-        <w:t>Import the Flow</w:t>
-      </w:r>
-    </w:p>
-    <w:p>
-      <w:r>
-        <w:t>The Flow is the stepped workflow that runs once LUIS triggers it. The Flow will not run until all required input is supplied via the Intent Vector (section C above).</w:t>
-      </w:r>
-      <w:r>
-        <w:t xml:space="preserve"> </w:t>
-      </w:r>
-      <w:r>
-        <w:t xml:space="preserve">This Flow requires no outside (non-Microsoft) service connections to operate. However, it does depend on Azure Active Directory to include the </w:t>
-      </w:r>
-      <w:r>
-        <w:lastRenderedPageBreak/>
-        <w:t>manager field completed for any user that will be testing or demonstrating the bot Skill. Without that information, the bot will return messages that include blank spaces where a manager’s name should be included.</w:t>
-      </w:r>
-    </w:p>
-    <w:p>
-      <w:r>
-        <w:t>I</w:t>
-      </w:r>
-      <w:r>
-        <w:t>mport your Flow:</w:t>
+          <w:numId w:val="3"/>
+        </w:numPr>
+      </w:pPr>
+      <w:r>
+        <w:t>Enter the LUIS App Region.</w:t>
       </w:r>
     </w:p>
     <w:p>
@@ -609,33 +388,218 @@
         <w:pStyle w:val="ListParagraph"/>
         <w:numPr>
           <w:ilvl w:val="0"/>
-          <w:numId w:val="6"/>
-        </w:numPr>
-        <w:rPr/>
-      </w:pPr>
-      <w:r>
-        <w:rPr/>
-        <w:t xml:space="preserve">Download the Flow (ZIP file) stored in the </w:t>
-      </w:r>
-      <w:hyperlink r:id="Rc6a62a403fb245b2">
+          <w:numId w:val="3"/>
+        </w:numPr>
+      </w:pPr>
+      <w:r>
+        <w:t xml:space="preserve">Enter the copied </w:t>
+      </w:r>
+      <w:r>
+        <w:rPr>
+          <w:b/>
+        </w:rPr>
+        <w:t>Authoring Key</w:t>
+      </w:r>
+      <w:r>
+        <w:t xml:space="preserve"> from step B.5.</w:t>
+      </w:r>
+    </w:p>
+    <w:p>
+      <w:pPr>
+        <w:pStyle w:val="ListParagraph"/>
+        <w:numPr>
+          <w:ilvl w:val="0"/>
+          <w:numId w:val="3"/>
+        </w:numPr>
+      </w:pPr>
+      <w:r>
+        <w:t>Select the LUIS App (</w:t>
+      </w:r>
+      <w:r>
+        <w:t xml:space="preserve">the default name of the provided App is </w:t>
+      </w:r>
+      <w:r>
+        <w:rPr>
+          <w:b/>
+          <w:bCs/>
+        </w:rPr>
+        <w:t>AskHR</w:t>
+      </w:r>
+      <w:r>
+        <w:t>).</w:t>
+      </w:r>
+    </w:p>
+    <w:p>
+      <w:pPr>
+        <w:pStyle w:val="ListParagraph"/>
+        <w:numPr>
+          <w:ilvl w:val="0"/>
+          <w:numId w:val="3"/>
+        </w:numPr>
+      </w:pPr>
+      <w:r>
+        <w:t xml:space="preserve">Select the LUIS Intent (the default name of the provided Intent is </w:t>
+      </w:r>
+      <w:r>
+        <w:rPr>
+          <w:b/>
+          <w:bCs/>
+        </w:rPr>
+        <w:t>Request Time Off</w:t>
+      </w:r>
+      <w:r>
+        <w:t>).</w:t>
+      </w:r>
+    </w:p>
+    <w:p>
+      <w:pPr>
+        <w:pStyle w:val="ListParagraph"/>
+        <w:numPr>
+          <w:ilvl w:val="0"/>
+          <w:numId w:val="3"/>
+        </w:numPr>
+      </w:pPr>
+      <w:r>
+        <w:t xml:space="preserve">Click </w:t>
+      </w:r>
+      <w:r>
+        <w:rPr>
+          <w:b/>
+        </w:rPr>
+        <w:t>Create Intent Vector</w:t>
+      </w:r>
+      <w:r>
+        <w:t>.</w:t>
+      </w:r>
+    </w:p>
+    <w:p>
+      <w:pPr>
+        <w:pStyle w:val="ListParagraph"/>
+        <w:numPr>
+          <w:ilvl w:val="0"/>
+          <w:numId w:val="3"/>
+        </w:numPr>
+      </w:pPr>
+      <w:r>
+        <w:t xml:space="preserve">Add each of the </w:t>
+      </w:r>
+      <w:r>
+        <w:rPr>
+          <w:b/>
+        </w:rPr>
+        <w:t>Available Entities</w:t>
+      </w:r>
+      <w:r>
+        <w:t xml:space="preserve"> as </w:t>
+      </w:r>
+      <w:r>
+        <w:rPr>
+          <w:b/>
+        </w:rPr>
+        <w:t>Configured Entities</w:t>
+      </w:r>
+      <w:r>
+        <w:t xml:space="preserve"> by pressing the plus sign next to the entity in the </w:t>
+      </w:r>
+      <w:r>
+        <w:rPr>
+          <w:b/>
+        </w:rPr>
+        <w:t>Available Entities</w:t>
+      </w:r>
+      <w:r>
+        <w:t xml:space="preserve"> column.</w:t>
+      </w:r>
+    </w:p>
+    <w:p>
+      <w:pPr>
+        <w:pStyle w:val="ListParagraph"/>
+        <w:numPr>
+          <w:ilvl w:val="0"/>
+          <w:numId w:val="3"/>
+        </w:numPr>
+      </w:pPr>
+      <w:r>
+        <w:t xml:space="preserve">Configure the entities to look like the LUIS Intent Vector file in the </w:t>
+      </w:r>
+      <w:hyperlink r:id="rId10">
         <w:r>
           <w:rPr>
             <w:rStyle w:val="Hyperlink"/>
           </w:rPr>
-          <w:t>demo resources folder</w:t>
+          <w:t xml:space="preserve">demo resources </w:t>
+        </w:r>
+        <w:r>
+          <w:rPr>
+            <w:rStyle w:val="Hyperlink"/>
+          </w:rPr>
+          <w:t>GitHub</w:t>
         </w:r>
       </w:hyperlink>
       <w:r>
-        <w:rPr/>
         <w:t>.</w:t>
       </w:r>
-      <w:r>
-        <w:rPr/>
+    </w:p>
+    <w:p>
+      <w:pPr>
+        <w:pStyle w:val="ListParagraph"/>
+        <w:numPr>
+          <w:ilvl w:val="0"/>
+          <w:numId w:val="3"/>
+        </w:numPr>
+      </w:pPr>
+      <w:r>
+        <w:t xml:space="preserve">Click </w:t>
+      </w:r>
+      <w:r>
+        <w:rPr>
+          <w:b/>
+        </w:rPr>
+        <w:t>Update Vector</w:t>
+      </w:r>
+      <w:r>
+        <w:t>.</w:t>
+      </w:r>
+    </w:p>
+    <w:p>
+      <w:r>
+        <w:t>Your Intent Vector will now be available to choose as an intent in the trigger in your Flow.</w:t>
+      </w:r>
+    </w:p>
+    <w:p>
+      <w:pPr>
+        <w:pStyle w:val="Heading1"/>
+        <w:numPr>
+          <w:ilvl w:val="0"/>
+          <w:numId w:val="5"/>
+        </w:numPr>
+        <w:ind w:left="360"/>
+      </w:pPr>
+      <w:r>
+        <w:t>Import the Flow</w:t>
+      </w:r>
+    </w:p>
+    <w:p>
+      <w:r>
+        <w:t>The Flow is the stepped workflow that runs once LUIS triggers it. The Flow will not run until all required input is supplied via the Intent Vector (section C above).</w:t>
+      </w:r>
+      <w:r>
         <w:t xml:space="preserve"> </w:t>
       </w:r>
       <w:r>
-        <w:rPr/>
-        <w:t>Do not unzip the file.</w:t>
+        <w:t xml:space="preserve">This Flow requires no outside (non-Microsoft) service connections to operate. However, it does depend on Azure Active Directory to include the </w:t>
+      </w:r>
+      <w:r>
+        <w:lastRenderedPageBreak/>
+        <w:t>manager field completed for any user that will be testing or demonstrating the bot Skill. Without that information, the bot will return messages that include blank spaces where a manager’s name should be included.</w:t>
+      </w:r>
+    </w:p>
+    <w:p>
+      <w:r>
+        <w:t>I</w:t>
+      </w:r>
+      <w:r>
+        <w:t>mport your Flow:</w:t>
       </w:r>
     </w:p>
     <w:p>
@@ -647,7 +611,24 @@
         </w:numPr>
       </w:pPr>
       <w:r>
-        <w:t>Open flow.microsoft.com and sign in.</w:t>
+        <w:t xml:space="preserve">Download the Flow (ZIP file) stored in the </w:t>
+      </w:r>
+      <w:hyperlink r:id="rId11">
+        <w:r>
+          <w:rPr>
+            <w:rStyle w:val="Hyperlink"/>
+          </w:rPr>
+          <w:t xml:space="preserve">demo resources </w:t>
+        </w:r>
+        <w:r>
+          <w:rPr>
+            <w:rStyle w:val="Hyperlink"/>
+          </w:rPr>
+          <w:t>GitHub</w:t>
+        </w:r>
+      </w:hyperlink>
+      <w:r>
+        <w:t>. Do not unzip the file.</w:t>
       </w:r>
     </w:p>
     <w:p>
@@ -659,6 +640,18 @@
         </w:numPr>
       </w:pPr>
       <w:r>
+        <w:t>Open flow.microsoft.com and sign in.</w:t>
+      </w:r>
+    </w:p>
+    <w:p>
+      <w:pPr>
+        <w:pStyle w:val="ListParagraph"/>
+        <w:numPr>
+          <w:ilvl w:val="0"/>
+          <w:numId w:val="6"/>
+        </w:numPr>
+      </w:pPr>
+      <w:r>
         <w:t xml:space="preserve">Click </w:t>
       </w:r>
       <w:r>
@@ -800,10 +793,7 @@
         <w:t xml:space="preserve"> [plus]</w:t>
       </w:r>
       <w:r>
-        <w:t>.</w:t>
-      </w:r>
-      <w:r>
-        <w:t xml:space="preserve"> </w:t>
+        <w:t xml:space="preserve">. </w:t>
       </w:r>
       <w:r>
         <w:t xml:space="preserve">Go back to the Flow tab &gt; </w:t>
@@ -952,6 +942,8 @@
       <w:r>
         <w:t>.</w:t>
       </w:r>
+      <w:bookmarkStart w:id="0" w:name="_GoBack"/>
+      <w:bookmarkEnd w:id="0"/>
     </w:p>
     <w:p>
       <w:pPr>
@@ -1061,13 +1053,11 @@
           <w:ilvl w:val="0"/>
           <w:numId w:val="7"/>
         </w:numPr>
-        <w:rPr/>
-      </w:pPr>
-      <w:r>
-        <w:rPr/>
+      </w:pPr>
+      <w:r>
         <w:t xml:space="preserve">If your bot doesn’t have an assigned category, </w:t>
       </w:r>
-      <w:hyperlink r:id="R50caf6f899644780">
+      <w:hyperlink r:id="rId12">
         <w:r>
           <w:rPr>
             <w:rStyle w:val="Hyperlink"/>
@@ -1076,10 +1066,9 @@
         </w:r>
       </w:hyperlink>
       <w:r>
-        <w:rPr/>
         <w:t xml:space="preserve"> and </w:t>
       </w:r>
-      <w:hyperlink r:id="Rcb29a28973f744ad">
+      <w:hyperlink r:id="rId13">
         <w:r>
           <w:rPr>
             <w:rStyle w:val="Hyperlink"/>
@@ -1088,7 +1077,6 @@
         </w:r>
       </w:hyperlink>
       <w:r>
-        <w:rPr/>
         <w:t>.</w:t>
       </w:r>
     </w:p>
@@ -1100,7 +1088,7 @@
           <w:numId w:val="7"/>
         </w:numPr>
       </w:pPr>
-      <w:hyperlink w:history="1" r:id="rId15">
+      <w:hyperlink r:id="rId14" w:history="1">
         <w:r>
           <w:rPr>
             <w:rStyle w:val="Hyperlink"/>
@@ -1163,7 +1151,7 @@
       <w:r>
         <w:t xml:space="preserve"> in the </w:t>
       </w:r>
-      <w:hyperlink w:history="1" r:id="rId16">
+      <w:hyperlink r:id="rId15" w:history="1">
         <w:r>
           <w:rPr>
             <w:rStyle w:val="Hyperlink"/>
@@ -1206,7 +1194,7 @@
       <w:r>
         <w:t xml:space="preserve">. All steps can be found in the </w:t>
       </w:r>
-      <w:hyperlink w:history="1" r:id="rId17">
+      <w:hyperlink r:id="rId16" w:history="1">
         <w:r>
           <w:rPr>
             <w:rStyle w:val="Hyperlink"/>
@@ -1219,8 +1207,8 @@
       </w:r>
     </w:p>
     <w:sectPr>
-      <w:footerReference w:type="default" r:id="rId18"/>
-      <w:pgSz w:w="12240" w:h="15840" w:orient="portrait"/>
+      <w:footerReference w:type="default" r:id="rId17"/>
+      <w:pgSz w:w="12240" w:h="15840"/>
       <w:pgMar w:top="1440" w:right="1440" w:bottom="1440" w:left="1440" w:header="720" w:footer="720" w:gutter="0"/>
       <w:cols w:space="720"/>
       <w:docGrid w:linePitch="360"/>
@@ -1275,7 +1263,7 @@
       </w:rPr>
       <w:t xml:space="preserve"> </w:t>
     </w:r>
-    <w:hyperlink w:history="1" r:id="rId1">
+    <w:hyperlink r:id="rId1" w:history="1">
       <w:r>
         <w:rPr>
           <w:rStyle w:val="Hyperlink"/>
@@ -1375,18 +1363,13 @@
         <w:sz w:val="20"/>
       </w:rPr>
       <w:tab/>
+      <w:t>Last updated 2019-0</w:t>
     </w:r>
     <w:r>
       <w:rPr>
         <w:sz w:val="20"/>
       </w:rPr>
-      <w:t>Last updated 2019-05-0</w:t>
-    </w:r>
-    <w:r>
-      <w:rPr>
-        <w:sz w:val="20"/>
-      </w:rPr>
-      <w:t>8</w:t>
+      <w:t>6-05</w:t>
     </w:r>
   </w:p>
 </w:ftr>
@@ -1426,13 +1409,8 @@
         <w:footnoteRef/>
       </w:r>
       <w:r>
-        <w:t xml:space="preserve"> </w:t>
-      </w:r>
-      <w:r>
-        <w:t>You should be able to test this regardless. If the manager information isn’t provided, your responses that include the manager’s name will read poorly, which will tip you off.</w:t>
-      </w:r>
-      <w:bookmarkStart w:name="_GoBack" w:id="0"/>
-      <w:bookmarkEnd w:id="0"/>
+        <w:t xml:space="preserve"> You should be able to test this regardless. If the manager information isn’t provided, your responses that include the manager’s name will read poorly, which will tip you off.</w:t>
+      </w:r>
     </w:p>
   </w:footnote>
 </w:footnotes>
@@ -2245,11 +2223,11 @@
 </file>
 
 <file path=word/styles.xml><?xml version="1.0" encoding="utf-8"?>
-<w:styles xmlns:wp14="http://schemas.microsoft.com/office/word/2010/wordprocessingDrawing" xmlns:mc="http://schemas.openxmlformats.org/markup-compatibility/2006" xmlns:r="http://schemas.openxmlformats.org/officeDocument/2006/relationships" xmlns:w="http://schemas.openxmlformats.org/wordprocessingml/2006/main" xmlns:w14="http://schemas.microsoft.com/office/word/2010/wordml" xmlns:w15="http://schemas.microsoft.com/office/word/2012/wordml" xmlns:w16cid="http://schemas.microsoft.com/office/word/2016/wordml/cid" xmlns:w16se="http://schemas.microsoft.com/office/word/2015/wordml/symex" mc:Ignorable="w14 w15 w16se w16cid wp14">
+<w:styles xmlns:mc="http://schemas.openxmlformats.org/markup-compatibility/2006" xmlns:r="http://schemas.openxmlformats.org/officeDocument/2006/relationships" xmlns:w="http://schemas.openxmlformats.org/wordprocessingml/2006/main" xmlns:w14="http://schemas.microsoft.com/office/word/2010/wordml" xmlns:w15="http://schemas.microsoft.com/office/word/2012/wordml" xmlns:w16cid="http://schemas.microsoft.com/office/word/2016/wordml/cid" xmlns:w16se="http://schemas.microsoft.com/office/word/2015/wordml/symex" mc:Ignorable="w14 w15 w16se w16cid">
   <w:docDefaults>
     <w:rPrDefault>
       <w:rPr>
-        <w:rFonts w:asciiTheme="minorHAnsi" w:hAnsiTheme="minorHAnsi" w:eastAsiaTheme="minorHAnsi" w:cstheme="minorBidi"/>
+        <w:rFonts w:asciiTheme="minorHAnsi" w:eastAsiaTheme="minorHAnsi" w:hAnsiTheme="minorHAnsi" w:cstheme="minorBidi"/>
         <w:sz w:val="22"/>
         <w:szCs w:val="22"/>
         <w:lang w:val="en-US" w:eastAsia="en-US" w:bidi="ar-SA"/>
@@ -2264,14 +2242,14 @@
   <w:latentStyles w:defLockedState="0" w:defUIPriority="99" w:defSemiHidden="0" w:defUnhideWhenUsed="0" w:defQFormat="0" w:count="376">
     <w:lsdException w:name="Normal" w:uiPriority="0" w:qFormat="1"/>
     <w:lsdException w:name="heading 1" w:uiPriority="9" w:qFormat="1"/>
-    <w:lsdException w:name="heading 2" w:uiPriority="9" w:semiHidden="1" w:unhideWhenUsed="1" w:qFormat="1"/>
-    <w:lsdException w:name="heading 3" w:uiPriority="9" w:semiHidden="1" w:unhideWhenUsed="1" w:qFormat="1"/>
-    <w:lsdException w:name="heading 4" w:uiPriority="9" w:semiHidden="1" w:unhideWhenUsed="1" w:qFormat="1"/>
-    <w:lsdException w:name="heading 5" w:uiPriority="9" w:semiHidden="1" w:unhideWhenUsed="1" w:qFormat="1"/>
-    <w:lsdException w:name="heading 6" w:uiPriority="9" w:semiHidden="1" w:unhideWhenUsed="1" w:qFormat="1"/>
-    <w:lsdException w:name="heading 7" w:uiPriority="9" w:semiHidden="1" w:unhideWhenUsed="1" w:qFormat="1"/>
-    <w:lsdException w:name="heading 8" w:uiPriority="9" w:semiHidden="1" w:unhideWhenUsed="1" w:qFormat="1"/>
-    <w:lsdException w:name="heading 9" w:uiPriority="9" w:semiHidden="1" w:unhideWhenUsed="1" w:qFormat="1"/>
+    <w:lsdException w:name="heading 2" w:semiHidden="1" w:uiPriority="9" w:unhideWhenUsed="1" w:qFormat="1"/>
+    <w:lsdException w:name="heading 3" w:semiHidden="1" w:uiPriority="9" w:unhideWhenUsed="1" w:qFormat="1"/>
+    <w:lsdException w:name="heading 4" w:semiHidden="1" w:uiPriority="9" w:unhideWhenUsed="1" w:qFormat="1"/>
+    <w:lsdException w:name="heading 5" w:semiHidden="1" w:uiPriority="9" w:unhideWhenUsed="1" w:qFormat="1"/>
+    <w:lsdException w:name="heading 6" w:semiHidden="1" w:uiPriority="9" w:unhideWhenUsed="1" w:qFormat="1"/>
+    <w:lsdException w:name="heading 7" w:semiHidden="1" w:uiPriority="9" w:unhideWhenUsed="1" w:qFormat="1"/>
+    <w:lsdException w:name="heading 8" w:semiHidden="1" w:uiPriority="9" w:unhideWhenUsed="1" w:qFormat="1"/>
+    <w:lsdException w:name="heading 9" w:semiHidden="1" w:uiPriority="9" w:unhideWhenUsed="1" w:qFormat="1"/>
     <w:lsdException w:name="index 1" w:semiHidden="1" w:unhideWhenUsed="1"/>
     <w:lsdException w:name="index 2" w:semiHidden="1" w:unhideWhenUsed="1"/>
     <w:lsdException w:name="index 3" w:semiHidden="1" w:unhideWhenUsed="1"/>
@@ -2281,22 +2259,22 @@
     <w:lsdException w:name="index 7" w:semiHidden="1" w:unhideWhenUsed="1"/>
     <w:lsdException w:name="index 8" w:semiHidden="1" w:unhideWhenUsed="1"/>
     <w:lsdException w:name="index 9" w:semiHidden="1" w:unhideWhenUsed="1"/>
-    <w:lsdException w:name="toc 1" w:uiPriority="39" w:semiHidden="1" w:unhideWhenUsed="1"/>
-    <w:lsdException w:name="toc 2" w:uiPriority="39" w:semiHidden="1" w:unhideWhenUsed="1"/>
-    <w:lsdException w:name="toc 3" w:uiPriority="39" w:semiHidden="1" w:unhideWhenUsed="1"/>
-    <w:lsdException w:name="toc 4" w:uiPriority="39" w:semiHidden="1" w:unhideWhenUsed="1"/>
-    <w:lsdException w:name="toc 5" w:uiPriority="39" w:semiHidden="1" w:unhideWhenUsed="1"/>
-    <w:lsdException w:name="toc 6" w:uiPriority="39" w:semiHidden="1" w:unhideWhenUsed="1"/>
-    <w:lsdException w:name="toc 7" w:uiPriority="39" w:semiHidden="1" w:unhideWhenUsed="1"/>
-    <w:lsdException w:name="toc 8" w:uiPriority="39" w:semiHidden="1" w:unhideWhenUsed="1"/>
-    <w:lsdException w:name="toc 9" w:uiPriority="39" w:semiHidden="1" w:unhideWhenUsed="1"/>
+    <w:lsdException w:name="toc 1" w:semiHidden="1" w:uiPriority="39" w:unhideWhenUsed="1"/>
+    <w:lsdException w:name="toc 2" w:semiHidden="1" w:uiPriority="39" w:unhideWhenUsed="1"/>
+    <w:lsdException w:name="toc 3" w:semiHidden="1" w:uiPriority="39" w:unhideWhenUsed="1"/>
+    <w:lsdException w:name="toc 4" w:semiHidden="1" w:uiPriority="39" w:unhideWhenUsed="1"/>
+    <w:lsdException w:name="toc 5" w:semiHidden="1" w:uiPriority="39" w:unhideWhenUsed="1"/>
+    <w:lsdException w:name="toc 6" w:semiHidden="1" w:uiPriority="39" w:unhideWhenUsed="1"/>
+    <w:lsdException w:name="toc 7" w:semiHidden="1" w:uiPriority="39" w:unhideWhenUsed="1"/>
+    <w:lsdException w:name="toc 8" w:semiHidden="1" w:uiPriority="39" w:unhideWhenUsed="1"/>
+    <w:lsdException w:name="toc 9" w:semiHidden="1" w:uiPriority="39" w:unhideWhenUsed="1"/>
     <w:lsdException w:name="Normal Indent" w:semiHidden="1" w:unhideWhenUsed="1"/>
     <w:lsdException w:name="footnote text" w:semiHidden="1" w:unhideWhenUsed="1"/>
     <w:lsdException w:name="annotation text" w:semiHidden="1" w:unhideWhenUsed="1"/>
     <w:lsdException w:name="header" w:semiHidden="1" w:unhideWhenUsed="1"/>
     <w:lsdException w:name="footer" w:semiHidden="1" w:unhideWhenUsed="1"/>
     <w:lsdException w:name="index heading" w:semiHidden="1" w:unhideWhenUsed="1"/>
-    <w:lsdException w:name="caption" w:uiPriority="35" w:semiHidden="1" w:unhideWhenUsed="1" w:qFormat="1"/>
+    <w:lsdException w:name="caption" w:semiHidden="1" w:uiPriority="35" w:unhideWhenUsed="1" w:qFormat="1"/>
     <w:lsdException w:name="table of figures" w:semiHidden="1" w:unhideWhenUsed="1"/>
     <w:lsdException w:name="envelope address" w:semiHidden="1" w:unhideWhenUsed="1"/>
     <w:lsdException w:name="envelope return" w:semiHidden="1" w:unhideWhenUsed="1"/>
@@ -2327,7 +2305,7 @@
     <w:lsdException w:name="Title" w:uiPriority="10" w:qFormat="1"/>
     <w:lsdException w:name="Closing" w:semiHidden="1" w:unhideWhenUsed="1"/>
     <w:lsdException w:name="Signature" w:semiHidden="1" w:unhideWhenUsed="1"/>
-    <w:lsdException w:name="Default Paragraph Font" w:uiPriority="1" w:semiHidden="1" w:unhideWhenUsed="1"/>
+    <w:lsdException w:name="Default Paragraph Font" w:semiHidden="1" w:uiPriority="1" w:unhideWhenUsed="1"/>
     <w:lsdException w:name="Body Text" w:semiHidden="1" w:unhideWhenUsed="1"/>
     <w:lsdException w:name="Body Text Indent" w:semiHidden="1" w:unhideWhenUsed="1"/>
     <w:lsdException w:name="List Continue" w:semiHidden="1" w:unhideWhenUsed="1"/>
@@ -2527,8 +2505,8 @@
     <w:lsdException w:name="Subtle Reference" w:uiPriority="31" w:qFormat="1"/>
     <w:lsdException w:name="Intense Reference" w:uiPriority="32" w:qFormat="1"/>
     <w:lsdException w:name="Book Title" w:uiPriority="33" w:qFormat="1"/>
-    <w:lsdException w:name="Bibliography" w:uiPriority="37" w:semiHidden="1" w:unhideWhenUsed="1"/>
-    <w:lsdException w:name="TOC Heading" w:uiPriority="39" w:semiHidden="1" w:unhideWhenUsed="1" w:qFormat="1"/>
+    <w:lsdException w:name="Bibliography" w:semiHidden="1" w:uiPriority="37" w:unhideWhenUsed="1"/>
+    <w:lsdException w:name="TOC Heading" w:semiHidden="1" w:uiPriority="39" w:unhideWhenUsed="1" w:qFormat="1"/>
     <w:lsdException w:name="Plain Table 1" w:uiPriority="41"/>
     <w:lsdException w:name="Plain Table 2" w:uiPriority="42"/>
     <w:lsdException w:name="Plain Table 3" w:uiPriority="43"/>
@@ -2639,7 +2617,7 @@
     <w:lsdException w:name="Unresolved Mention" w:semiHidden="1" w:unhideWhenUsed="1"/>
     <w:lsdException w:name="Smart Link" w:semiHidden="1" w:unhideWhenUsed="1"/>
   </w:latentStyles>
-  <w:style w:type="paragraph" w:styleId="Normal" w:default="1">
+  <w:style w:type="paragraph" w:default="1" w:styleId="Normal">
     <w:name w:val="Normal"/>
     <w:qFormat/>
   </w:style>
@@ -2658,7 +2636,7 @@
       <w:outlineLvl w:val="0"/>
     </w:pPr>
     <w:rPr>
-      <w:rFonts w:asciiTheme="majorHAnsi" w:hAnsiTheme="majorHAnsi" w:eastAsiaTheme="majorEastAsia" w:cstheme="majorBidi"/>
+      <w:rFonts w:asciiTheme="majorHAnsi" w:eastAsiaTheme="majorEastAsia" w:hAnsiTheme="majorHAnsi" w:cstheme="majorBidi"/>
       <w:color w:val="2F5496" w:themeColor="accent1" w:themeShade="BF"/>
       <w:sz w:val="32"/>
       <w:szCs w:val="32"/>
@@ -2680,19 +2658,19 @@
       <w:outlineLvl w:val="1"/>
     </w:pPr>
     <w:rPr>
-      <w:rFonts w:asciiTheme="majorHAnsi" w:hAnsiTheme="majorHAnsi" w:eastAsiaTheme="majorEastAsia" w:cstheme="majorBidi"/>
+      <w:rFonts w:asciiTheme="majorHAnsi" w:eastAsiaTheme="majorEastAsia" w:hAnsiTheme="majorHAnsi" w:cstheme="majorBidi"/>
       <w:color w:val="2F5496" w:themeColor="accent1" w:themeShade="BF"/>
       <w:sz w:val="26"/>
       <w:szCs w:val="26"/>
     </w:rPr>
   </w:style>
-  <w:style w:type="character" w:styleId="DefaultParagraphFont" w:default="1">
+  <w:style w:type="character" w:default="1" w:styleId="DefaultParagraphFont">
     <w:name w:val="Default Paragraph Font"/>
     <w:uiPriority w:val="1"/>
     <w:semiHidden/>
     <w:unhideWhenUsed/>
   </w:style>
-  <w:style w:type="table" w:styleId="TableNormal" w:default="1">
+  <w:style w:type="table" w:default="1" w:styleId="TableNormal">
     <w:name w:val="Normal Table"/>
     <w:uiPriority w:val="99"/>
     <w:semiHidden/>
@@ -2707,7 +2685,7 @@
       </w:tblCellMar>
     </w:tblPr>
   </w:style>
-  <w:style w:type="numbering" w:styleId="NoList" w:default="1">
+  <w:style w:type="numbering" w:default="1" w:styleId="NoList">
     <w:name w:val="No List"/>
     <w:uiPriority w:val="99"/>
     <w:semiHidden/>
@@ -2726,21 +2704,21 @@
       <w:contextualSpacing/>
     </w:pPr>
     <w:rPr>
-      <w:rFonts w:asciiTheme="majorHAnsi" w:hAnsiTheme="majorHAnsi" w:eastAsiaTheme="majorEastAsia" w:cstheme="majorBidi"/>
+      <w:rFonts w:asciiTheme="majorHAnsi" w:eastAsiaTheme="majorEastAsia" w:hAnsiTheme="majorHAnsi" w:cstheme="majorBidi"/>
       <w:spacing w:val="-10"/>
       <w:kern w:val="28"/>
       <w:sz w:val="56"/>
       <w:szCs w:val="56"/>
     </w:rPr>
   </w:style>
-  <w:style w:type="character" w:styleId="TitleChar" w:customStyle="1">
+  <w:style w:type="character" w:customStyle="1" w:styleId="TitleChar">
     <w:name w:val="Title Char"/>
     <w:basedOn w:val="DefaultParagraphFont"/>
     <w:link w:val="Title"/>
     <w:uiPriority w:val="10"/>
     <w:rsid w:val="00C439D9"/>
     <w:rPr>
-      <w:rFonts w:asciiTheme="majorHAnsi" w:hAnsiTheme="majorHAnsi" w:eastAsiaTheme="majorEastAsia" w:cstheme="majorBidi"/>
+      <w:rFonts w:asciiTheme="majorHAnsi" w:eastAsiaTheme="majorEastAsia" w:hAnsiTheme="majorHAnsi" w:cstheme="majorBidi"/>
       <w:spacing w:val="-10"/>
       <w:kern w:val="28"/>
       <w:sz w:val="56"/>
@@ -2762,7 +2740,7 @@
       <w:spacing w:after="0" w:line="240" w:lineRule="auto"/>
     </w:pPr>
   </w:style>
-  <w:style w:type="character" w:styleId="HeaderChar" w:customStyle="1">
+  <w:style w:type="character" w:customStyle="1" w:styleId="HeaderChar">
     <w:name w:val="Header Char"/>
     <w:basedOn w:val="DefaultParagraphFont"/>
     <w:link w:val="Header"/>
@@ -2784,7 +2762,7 @@
       <w:spacing w:after="0" w:line="240" w:lineRule="auto"/>
     </w:pPr>
   </w:style>
-  <w:style w:type="character" w:styleId="FooterChar" w:customStyle="1">
+  <w:style w:type="character" w:customStyle="1" w:styleId="FooterChar">
     <w:name w:val="Footer Char"/>
     <w:basedOn w:val="DefaultParagraphFont"/>
     <w:link w:val="Footer"/>
@@ -2814,27 +2792,27 @@
       <w:shd w:val="clear" w:color="auto" w:fill="E1DFDD"/>
     </w:rPr>
   </w:style>
-  <w:style w:type="character" w:styleId="Heading2Char" w:customStyle="1">
+  <w:style w:type="character" w:customStyle="1" w:styleId="Heading2Char">
     <w:name w:val="Heading 2 Char"/>
     <w:basedOn w:val="DefaultParagraphFont"/>
     <w:link w:val="Heading2"/>
     <w:uiPriority w:val="9"/>
     <w:rsid w:val="002E6FB5"/>
     <w:rPr>
-      <w:rFonts w:asciiTheme="majorHAnsi" w:hAnsiTheme="majorHAnsi" w:eastAsiaTheme="majorEastAsia" w:cstheme="majorBidi"/>
+      <w:rFonts w:asciiTheme="majorHAnsi" w:eastAsiaTheme="majorEastAsia" w:hAnsiTheme="majorHAnsi" w:cstheme="majorBidi"/>
       <w:color w:val="2F5496" w:themeColor="accent1" w:themeShade="BF"/>
       <w:sz w:val="26"/>
       <w:szCs w:val="26"/>
     </w:rPr>
   </w:style>
-  <w:style w:type="character" w:styleId="Heading1Char" w:customStyle="1">
+  <w:style w:type="character" w:customStyle="1" w:styleId="Heading1Char">
     <w:name w:val="Heading 1 Char"/>
     <w:basedOn w:val="DefaultParagraphFont"/>
     <w:link w:val="Heading1"/>
     <w:uiPriority w:val="9"/>
     <w:rsid w:val="002E6FB5"/>
     <w:rPr>
-      <w:rFonts w:asciiTheme="majorHAnsi" w:hAnsiTheme="majorHAnsi" w:eastAsiaTheme="majorEastAsia" w:cstheme="majorBidi"/>
+      <w:rFonts w:asciiTheme="majorHAnsi" w:eastAsiaTheme="majorEastAsia" w:hAnsiTheme="majorHAnsi" w:cstheme="majorBidi"/>
       <w:color w:val="2F5496" w:themeColor="accent1" w:themeShade="BF"/>
       <w:sz w:val="32"/>
       <w:szCs w:val="32"/>
@@ -2868,7 +2846,7 @@
       <w:szCs w:val="18"/>
     </w:rPr>
   </w:style>
-  <w:style w:type="character" w:styleId="BalloonTextChar" w:customStyle="1">
+  <w:style w:type="character" w:customStyle="1" w:styleId="BalloonTextChar">
     <w:name w:val="Balloon Text Char"/>
     <w:basedOn w:val="DefaultParagraphFont"/>
     <w:link w:val="BalloonText"/>
@@ -2897,7 +2875,7 @@
       <w:szCs w:val="20"/>
     </w:rPr>
   </w:style>
-  <w:style w:type="character" w:styleId="FootnoteTextChar" w:customStyle="1">
+  <w:style w:type="character" w:customStyle="1" w:styleId="FootnoteTextChar">
     <w:name w:val="Footnote Text Char"/>
     <w:basedOn w:val="DefaultParagraphFont"/>
     <w:link w:val="FootnoteText"/>
@@ -3189,7 +3167,7 @@
 </file>
 
 <file path=customXml/itemProps1.xml><?xml version="1.0" encoding="utf-8"?>
-<ds:datastoreItem xmlns:ds="http://schemas.openxmlformats.org/officeDocument/2006/customXml" ds:itemID="{209CF535-763A-CA4C-A8DE-5D01336715D3}">
+<ds:datastoreItem xmlns:ds="http://schemas.openxmlformats.org/officeDocument/2006/customXml" ds:itemID="{66FE533E-5EFE-B447-B235-31A813BD8E5D}">
   <ds:schemaRefs>
     <ds:schemaRef ds:uri="http://schemas.openxmlformats.org/officeDocument/2006/bibliography"/>
   </ds:schemaRefs>

</xml_diff>